<commit_message>
Finished my part of SRS
Whopee
</commit_message>
<xml_diff>
--- a/Documentation/CTC task breakdown.docx
+++ b/Documentation/CTC task breakdown.docx
@@ -3,19 +3,95 @@
 <w:document xmlns:wpc="http://schemas.microsoft.com/office/word/2010/wordprocessingCanvas" xmlns:mc="http://schemas.openxmlformats.org/markup-compatibility/2006" xmlns:o="urn:schemas-microsoft-com:office:office" xmlns:r="http://schemas.openxmlformats.org/officeDocument/2006/relationships" xmlns:m="http://schemas.openxmlformats.org/officeDocument/2006/math" xmlns:v="urn:schemas-microsoft-com:vml" xmlns:wp14="http://schemas.microsoft.com/office/word/2010/wordprocessingDrawing" xmlns:wp="http://schemas.openxmlformats.org/drawingml/2006/wordprocessingDrawing" xmlns:w10="urn:schemas-microsoft-com:office:word" xmlns:w="http://schemas.openxmlformats.org/wordprocessingml/2006/main" xmlns:w14="http://schemas.microsoft.com/office/word/2010/wordml" xmlns:w15="http://schemas.microsoft.com/office/word/2012/wordml" xmlns:wpg="http://schemas.microsoft.com/office/word/2010/wordprocessingGroup" xmlns:wpi="http://schemas.microsoft.com/office/word/2010/wordprocessingInk" xmlns:wne="http://schemas.microsoft.com/office/word/2006/wordml" xmlns:wps="http://schemas.microsoft.com/office/word/2010/wordprocessingShape" mc:Ignorable="w14 w15 wp14">
   <w:body>
     <w:p>
-      <w:proofErr w:type="spellStart"/>
-      <w:r>
-        <w:t>Ritesh</w:t>
-      </w:r>
-      <w:proofErr w:type="spellEnd"/>
-      <w:r>
-        <w:t xml:space="preserve"> </w:t>
-      </w:r>
-      <w:proofErr w:type="spellStart"/>
-      <w:r>
-        <w:t>Misra</w:t>
-      </w:r>
-      <w:proofErr w:type="spellEnd"/>
+      <w:r>
+        <w:t>Ritesh Misra</w:t>
+      </w:r>
+    </w:p>
+    <w:p/>
+    <w:p>
+      <w:r>
+        <w:t>For Work Package 2</w:t>
+      </w:r>
+    </w:p>
+    <w:p>
+      <w:r>
+        <w:t>System Design</w:t>
+      </w:r>
+    </w:p>
+    <w:p>
+      <w:pPr>
+        <w:pStyle w:val="ListParagraph"/>
+        <w:numPr>
+          <w:ilvl w:val="0"/>
+          <w:numId w:val="3"/>
+        </w:numPr>
+      </w:pPr>
+      <w:r>
+        <w:t xml:space="preserve">Deciding the details of how my system will communicate with the wayside controller and </w:t>
+      </w:r>
+      <w:r>
+        <w:tab/>
+        <w:t xml:space="preserve"> handle time – 1.5 hours</w:t>
+      </w:r>
+    </w:p>
+    <w:p>
+      <w:pPr>
+        <w:pStyle w:val="ListParagraph"/>
+        <w:numPr>
+          <w:ilvl w:val="0"/>
+          <w:numId w:val="3"/>
+        </w:numPr>
+      </w:pPr>
+      <w:r>
+        <w:t>Actually meeting with Jeff to compare what we think our communication will consist of and then come to agreements (for the design documents)  - 2 hours</w:t>
+      </w:r>
+    </w:p>
+    <w:p>
+      <w:pPr>
+        <w:pStyle w:val="ListParagraph"/>
+        <w:numPr>
+          <w:ilvl w:val="0"/>
+          <w:numId w:val="3"/>
+        </w:numPr>
+      </w:pPr>
+      <w:r>
+        <w:t>Meeting with the entire group to finish up the Design documents – 3 hours</w:t>
+      </w:r>
+    </w:p>
+    <w:p>
+      <w:r>
+        <w:t>Test Plan</w:t>
+      </w:r>
+    </w:p>
+    <w:p>
+      <w:pPr>
+        <w:pStyle w:val="ListParagraph"/>
+        <w:numPr>
+          <w:ilvl w:val="0"/>
+          <w:numId w:val="5"/>
+        </w:numPr>
+      </w:pPr>
+      <w:r>
+        <w:t>Come up with tests for my individual module – 1 hour</w:t>
+      </w:r>
+    </w:p>
+    <w:p>
+      <w:r>
+        <w:t>Updated Schedule – 1 hour</w:t>
+      </w:r>
+      <w:bookmarkStart w:id="0" w:name="_GoBack"/>
+      <w:bookmarkEnd w:id="0"/>
+    </w:p>
+    <w:p>
+      <w:r>
+        <w:tab/>
+      </w:r>
+    </w:p>
+    <w:p/>
+    <w:p>
+      <w:r>
+        <w:t>Actual programming</w:t>
+      </w:r>
     </w:p>
     <w:p>
       <w:pPr>
@@ -118,7 +194,13 @@
         </w:numPr>
       </w:pPr>
       <w:r>
-        <w:t>Have the schedule table be filled with actual data that I get from the wayside controller – 2 hours</w:t>
+        <w:t>Have the schedule table be filled with actual data that I get</w:t>
+      </w:r>
+      <w:r>
+        <w:t xml:space="preserve"> from the wayside controller – 4</w:t>
+      </w:r>
+      <w:r>
+        <w:t xml:space="preserve"> hours</w:t>
       </w:r>
     </w:p>
     <w:p>
@@ -172,6 +254,9 @@
       <w:r>
         <w:t>Having “Edit Track” open up the block manager with the latest data from the wayside controller</w:t>
       </w:r>
+      <w:r>
+        <w:t xml:space="preserve"> – 4 hours</w:t>
+      </w:r>
     </w:p>
     <w:p>
       <w:pPr>
@@ -207,6 +292,7 @@
         <w:ind w:left="1080"/>
       </w:pPr>
       <w:r>
+        <w:lastRenderedPageBreak/>
         <w:tab/>
         <w:t xml:space="preserve">Depends on the wayside controller code correctly handling input from the track model    </w:t>
       </w:r>
@@ -249,10 +335,7 @@
         <w:t>computer to make safety-critical decisions at the CTC</w:t>
       </w:r>
     </w:p>
-    <w:p>
-      <w:bookmarkStart w:id="0" w:name="_GoBack"/>
-      <w:bookmarkEnd w:id="0"/>
-    </w:p>
+    <w:p/>
     <w:sectPr>
       <w:pgSz w:w="12240" w:h="15840"/>
       <w:pgMar w:top="1440" w:right="1440" w:bottom="1440" w:left="1440" w:header="720" w:footer="720" w:gutter="0"/>
@@ -266,6 +349,92 @@
 <file path=word/numbering.xml><?xml version="1.0" encoding="utf-8"?>
 <w:numbering xmlns:wpc="http://schemas.microsoft.com/office/word/2010/wordprocessingCanvas" xmlns:mc="http://schemas.openxmlformats.org/markup-compatibility/2006" xmlns:o="urn:schemas-microsoft-com:office:office" xmlns:r="http://schemas.openxmlformats.org/officeDocument/2006/relationships" xmlns:m="http://schemas.openxmlformats.org/officeDocument/2006/math" xmlns:v="urn:schemas-microsoft-com:vml" xmlns:wp14="http://schemas.microsoft.com/office/word/2010/wordprocessingDrawing" xmlns:wp="http://schemas.openxmlformats.org/drawingml/2006/wordprocessingDrawing" xmlns:w10="urn:schemas-microsoft-com:office:word" xmlns:w="http://schemas.openxmlformats.org/wordprocessingml/2006/main" xmlns:w14="http://schemas.microsoft.com/office/word/2010/wordml" xmlns:w15="http://schemas.microsoft.com/office/word/2012/wordml" xmlns:wpg="http://schemas.microsoft.com/office/word/2010/wordprocessingGroup" xmlns:wpi="http://schemas.microsoft.com/office/word/2010/wordprocessingInk" xmlns:wne="http://schemas.microsoft.com/office/word/2006/wordml" xmlns:wps="http://schemas.microsoft.com/office/word/2010/wordprocessingShape" mc:Ignorable="w14 w15 wp14">
   <w:abstractNum w:abstractNumId="0" w15:restartNumberingAfterBreak="0">
+    <w:nsid w:val="01165AF0"/>
+    <w:multiLevelType w:val="hybridMultilevel"/>
+    <w:tmpl w:val="EBD628CE"/>
+    <w:lvl w:ilvl="0" w:tplc="0409000F">
+      <w:start w:val="1"/>
+      <w:numFmt w:val="decimal"/>
+      <w:lvlText w:val="%1."/>
+      <w:lvlJc w:val="left"/>
+      <w:pPr>
+        <w:ind w:left="1440" w:hanging="360"/>
+      </w:pPr>
+    </w:lvl>
+    <w:lvl w:ilvl="1" w:tplc="04090019" w:tentative="1">
+      <w:start w:val="1"/>
+      <w:numFmt w:val="lowerLetter"/>
+      <w:lvlText w:val="%2."/>
+      <w:lvlJc w:val="left"/>
+      <w:pPr>
+        <w:ind w:left="2160" w:hanging="360"/>
+      </w:pPr>
+    </w:lvl>
+    <w:lvl w:ilvl="2" w:tplc="0409001B" w:tentative="1">
+      <w:start w:val="1"/>
+      <w:numFmt w:val="lowerRoman"/>
+      <w:lvlText w:val="%3."/>
+      <w:lvlJc w:val="right"/>
+      <w:pPr>
+        <w:ind w:left="2880" w:hanging="180"/>
+      </w:pPr>
+    </w:lvl>
+    <w:lvl w:ilvl="3" w:tplc="0409000F" w:tentative="1">
+      <w:start w:val="1"/>
+      <w:numFmt w:val="decimal"/>
+      <w:lvlText w:val="%4."/>
+      <w:lvlJc w:val="left"/>
+      <w:pPr>
+        <w:ind w:left="3600" w:hanging="360"/>
+      </w:pPr>
+    </w:lvl>
+    <w:lvl w:ilvl="4" w:tplc="04090019" w:tentative="1">
+      <w:start w:val="1"/>
+      <w:numFmt w:val="lowerLetter"/>
+      <w:lvlText w:val="%5."/>
+      <w:lvlJc w:val="left"/>
+      <w:pPr>
+        <w:ind w:left="4320" w:hanging="360"/>
+      </w:pPr>
+    </w:lvl>
+    <w:lvl w:ilvl="5" w:tplc="0409001B" w:tentative="1">
+      <w:start w:val="1"/>
+      <w:numFmt w:val="lowerRoman"/>
+      <w:lvlText w:val="%6."/>
+      <w:lvlJc w:val="right"/>
+      <w:pPr>
+        <w:ind w:left="5040" w:hanging="180"/>
+      </w:pPr>
+    </w:lvl>
+    <w:lvl w:ilvl="6" w:tplc="0409000F" w:tentative="1">
+      <w:start w:val="1"/>
+      <w:numFmt w:val="decimal"/>
+      <w:lvlText w:val="%7."/>
+      <w:lvlJc w:val="left"/>
+      <w:pPr>
+        <w:ind w:left="5760" w:hanging="360"/>
+      </w:pPr>
+    </w:lvl>
+    <w:lvl w:ilvl="7" w:tplc="04090019" w:tentative="1">
+      <w:start w:val="1"/>
+      <w:numFmt w:val="lowerLetter"/>
+      <w:lvlText w:val="%8."/>
+      <w:lvlJc w:val="left"/>
+      <w:pPr>
+        <w:ind w:left="6480" w:hanging="360"/>
+      </w:pPr>
+    </w:lvl>
+    <w:lvl w:ilvl="8" w:tplc="0409001B" w:tentative="1">
+      <w:start w:val="1"/>
+      <w:numFmt w:val="lowerRoman"/>
+      <w:lvlText w:val="%9."/>
+      <w:lvlJc w:val="right"/>
+      <w:pPr>
+        <w:ind w:left="7200" w:hanging="180"/>
+      </w:pPr>
+    </w:lvl>
+  </w:abstractNum>
+  <w:abstractNum w:abstractNumId="1" w15:restartNumberingAfterBreak="0">
     <w:nsid w:val="3D012250"/>
     <w:multiLevelType w:val="hybridMultilevel"/>
     <w:tmpl w:val="87D21A66"/>
@@ -354,8 +523,379 @@
       </w:pPr>
     </w:lvl>
   </w:abstractNum>
+  <w:abstractNum w:abstractNumId="2" w15:restartNumberingAfterBreak="0">
+    <w:nsid w:val="566C237F"/>
+    <w:multiLevelType w:val="hybridMultilevel"/>
+    <w:tmpl w:val="DCC2BF96"/>
+    <w:lvl w:ilvl="0" w:tplc="0E16B0C0">
+      <w:start w:val="1"/>
+      <w:numFmt w:val="decimal"/>
+      <w:lvlText w:val="%1."/>
+      <w:lvlJc w:val="left"/>
+      <w:pPr>
+        <w:ind w:left="1080" w:hanging="360"/>
+      </w:pPr>
+      <w:rPr>
+        <w:rFonts w:hint="default"/>
+      </w:rPr>
+    </w:lvl>
+    <w:lvl w:ilvl="1" w:tplc="04090019" w:tentative="1">
+      <w:start w:val="1"/>
+      <w:numFmt w:val="lowerLetter"/>
+      <w:lvlText w:val="%2."/>
+      <w:lvlJc w:val="left"/>
+      <w:pPr>
+        <w:ind w:left="1440" w:hanging="360"/>
+      </w:pPr>
+    </w:lvl>
+    <w:lvl w:ilvl="2" w:tplc="0409001B" w:tentative="1">
+      <w:start w:val="1"/>
+      <w:numFmt w:val="lowerRoman"/>
+      <w:lvlText w:val="%3."/>
+      <w:lvlJc w:val="right"/>
+      <w:pPr>
+        <w:ind w:left="2160" w:hanging="180"/>
+      </w:pPr>
+    </w:lvl>
+    <w:lvl w:ilvl="3" w:tplc="0409000F" w:tentative="1">
+      <w:start w:val="1"/>
+      <w:numFmt w:val="decimal"/>
+      <w:lvlText w:val="%4."/>
+      <w:lvlJc w:val="left"/>
+      <w:pPr>
+        <w:ind w:left="2880" w:hanging="360"/>
+      </w:pPr>
+    </w:lvl>
+    <w:lvl w:ilvl="4" w:tplc="04090019" w:tentative="1">
+      <w:start w:val="1"/>
+      <w:numFmt w:val="lowerLetter"/>
+      <w:lvlText w:val="%5."/>
+      <w:lvlJc w:val="left"/>
+      <w:pPr>
+        <w:ind w:left="3600" w:hanging="360"/>
+      </w:pPr>
+    </w:lvl>
+    <w:lvl w:ilvl="5" w:tplc="0409001B" w:tentative="1">
+      <w:start w:val="1"/>
+      <w:numFmt w:val="lowerRoman"/>
+      <w:lvlText w:val="%6."/>
+      <w:lvlJc w:val="right"/>
+      <w:pPr>
+        <w:ind w:left="4320" w:hanging="180"/>
+      </w:pPr>
+    </w:lvl>
+    <w:lvl w:ilvl="6" w:tplc="0409000F" w:tentative="1">
+      <w:start w:val="1"/>
+      <w:numFmt w:val="decimal"/>
+      <w:lvlText w:val="%7."/>
+      <w:lvlJc w:val="left"/>
+      <w:pPr>
+        <w:ind w:left="5040" w:hanging="360"/>
+      </w:pPr>
+    </w:lvl>
+    <w:lvl w:ilvl="7" w:tplc="04090019" w:tentative="1">
+      <w:start w:val="1"/>
+      <w:numFmt w:val="lowerLetter"/>
+      <w:lvlText w:val="%8."/>
+      <w:lvlJc w:val="left"/>
+      <w:pPr>
+        <w:ind w:left="5760" w:hanging="360"/>
+      </w:pPr>
+    </w:lvl>
+    <w:lvl w:ilvl="8" w:tplc="0409001B" w:tentative="1">
+      <w:start w:val="1"/>
+      <w:numFmt w:val="lowerRoman"/>
+      <w:lvlText w:val="%9."/>
+      <w:lvlJc w:val="right"/>
+      <w:pPr>
+        <w:ind w:left="6480" w:hanging="180"/>
+      </w:pPr>
+    </w:lvl>
+  </w:abstractNum>
+  <w:abstractNum w:abstractNumId="3" w15:restartNumberingAfterBreak="0">
+    <w:nsid w:val="57F7632A"/>
+    <w:multiLevelType w:val="hybridMultilevel"/>
+    <w:tmpl w:val="DCC2BF96"/>
+    <w:lvl w:ilvl="0" w:tplc="0E16B0C0">
+      <w:start w:val="1"/>
+      <w:numFmt w:val="decimal"/>
+      <w:lvlText w:val="%1."/>
+      <w:lvlJc w:val="left"/>
+      <w:pPr>
+        <w:ind w:left="1080" w:hanging="360"/>
+      </w:pPr>
+      <w:rPr>
+        <w:rFonts w:hint="default"/>
+      </w:rPr>
+    </w:lvl>
+    <w:lvl w:ilvl="1" w:tplc="04090019" w:tentative="1">
+      <w:start w:val="1"/>
+      <w:numFmt w:val="lowerLetter"/>
+      <w:lvlText w:val="%2."/>
+      <w:lvlJc w:val="left"/>
+      <w:pPr>
+        <w:ind w:left="1440" w:hanging="360"/>
+      </w:pPr>
+    </w:lvl>
+    <w:lvl w:ilvl="2" w:tplc="0409001B" w:tentative="1">
+      <w:start w:val="1"/>
+      <w:numFmt w:val="lowerRoman"/>
+      <w:lvlText w:val="%3."/>
+      <w:lvlJc w:val="right"/>
+      <w:pPr>
+        <w:ind w:left="2160" w:hanging="180"/>
+      </w:pPr>
+    </w:lvl>
+    <w:lvl w:ilvl="3" w:tplc="0409000F" w:tentative="1">
+      <w:start w:val="1"/>
+      <w:numFmt w:val="decimal"/>
+      <w:lvlText w:val="%4."/>
+      <w:lvlJc w:val="left"/>
+      <w:pPr>
+        <w:ind w:left="2880" w:hanging="360"/>
+      </w:pPr>
+    </w:lvl>
+    <w:lvl w:ilvl="4" w:tplc="04090019" w:tentative="1">
+      <w:start w:val="1"/>
+      <w:numFmt w:val="lowerLetter"/>
+      <w:lvlText w:val="%5."/>
+      <w:lvlJc w:val="left"/>
+      <w:pPr>
+        <w:ind w:left="3600" w:hanging="360"/>
+      </w:pPr>
+    </w:lvl>
+    <w:lvl w:ilvl="5" w:tplc="0409001B" w:tentative="1">
+      <w:start w:val="1"/>
+      <w:numFmt w:val="lowerRoman"/>
+      <w:lvlText w:val="%6."/>
+      <w:lvlJc w:val="right"/>
+      <w:pPr>
+        <w:ind w:left="4320" w:hanging="180"/>
+      </w:pPr>
+    </w:lvl>
+    <w:lvl w:ilvl="6" w:tplc="0409000F" w:tentative="1">
+      <w:start w:val="1"/>
+      <w:numFmt w:val="decimal"/>
+      <w:lvlText w:val="%7."/>
+      <w:lvlJc w:val="left"/>
+      <w:pPr>
+        <w:ind w:left="5040" w:hanging="360"/>
+      </w:pPr>
+    </w:lvl>
+    <w:lvl w:ilvl="7" w:tplc="04090019" w:tentative="1">
+      <w:start w:val="1"/>
+      <w:numFmt w:val="lowerLetter"/>
+      <w:lvlText w:val="%8."/>
+      <w:lvlJc w:val="left"/>
+      <w:pPr>
+        <w:ind w:left="5760" w:hanging="360"/>
+      </w:pPr>
+    </w:lvl>
+    <w:lvl w:ilvl="8" w:tplc="0409001B" w:tentative="1">
+      <w:start w:val="1"/>
+      <w:numFmt w:val="lowerRoman"/>
+      <w:lvlText w:val="%9."/>
+      <w:lvlJc w:val="right"/>
+      <w:pPr>
+        <w:ind w:left="6480" w:hanging="180"/>
+      </w:pPr>
+    </w:lvl>
+  </w:abstractNum>
+  <w:abstractNum w:abstractNumId="4" w15:restartNumberingAfterBreak="0">
+    <w:nsid w:val="5FE525ED"/>
+    <w:multiLevelType w:val="hybridMultilevel"/>
+    <w:tmpl w:val="81FC333C"/>
+    <w:lvl w:ilvl="0" w:tplc="0E16B0C0">
+      <w:start w:val="1"/>
+      <w:numFmt w:val="decimal"/>
+      <w:lvlText w:val="%1."/>
+      <w:lvlJc w:val="left"/>
+      <w:pPr>
+        <w:ind w:left="1800" w:hanging="360"/>
+      </w:pPr>
+      <w:rPr>
+        <w:rFonts w:hint="default"/>
+      </w:rPr>
+    </w:lvl>
+    <w:lvl w:ilvl="1" w:tplc="04090019" w:tentative="1">
+      <w:start w:val="1"/>
+      <w:numFmt w:val="lowerLetter"/>
+      <w:lvlText w:val="%2."/>
+      <w:lvlJc w:val="left"/>
+      <w:pPr>
+        <w:ind w:left="2160" w:hanging="360"/>
+      </w:pPr>
+    </w:lvl>
+    <w:lvl w:ilvl="2" w:tplc="0409001B" w:tentative="1">
+      <w:start w:val="1"/>
+      <w:numFmt w:val="lowerRoman"/>
+      <w:lvlText w:val="%3."/>
+      <w:lvlJc w:val="right"/>
+      <w:pPr>
+        <w:ind w:left="2880" w:hanging="180"/>
+      </w:pPr>
+    </w:lvl>
+    <w:lvl w:ilvl="3" w:tplc="0409000F" w:tentative="1">
+      <w:start w:val="1"/>
+      <w:numFmt w:val="decimal"/>
+      <w:lvlText w:val="%4."/>
+      <w:lvlJc w:val="left"/>
+      <w:pPr>
+        <w:ind w:left="3600" w:hanging="360"/>
+      </w:pPr>
+    </w:lvl>
+    <w:lvl w:ilvl="4" w:tplc="04090019" w:tentative="1">
+      <w:start w:val="1"/>
+      <w:numFmt w:val="lowerLetter"/>
+      <w:lvlText w:val="%5."/>
+      <w:lvlJc w:val="left"/>
+      <w:pPr>
+        <w:ind w:left="4320" w:hanging="360"/>
+      </w:pPr>
+    </w:lvl>
+    <w:lvl w:ilvl="5" w:tplc="0409001B" w:tentative="1">
+      <w:start w:val="1"/>
+      <w:numFmt w:val="lowerRoman"/>
+      <w:lvlText w:val="%6."/>
+      <w:lvlJc w:val="right"/>
+      <w:pPr>
+        <w:ind w:left="5040" w:hanging="180"/>
+      </w:pPr>
+    </w:lvl>
+    <w:lvl w:ilvl="6" w:tplc="0409000F" w:tentative="1">
+      <w:start w:val="1"/>
+      <w:numFmt w:val="decimal"/>
+      <w:lvlText w:val="%7."/>
+      <w:lvlJc w:val="left"/>
+      <w:pPr>
+        <w:ind w:left="5760" w:hanging="360"/>
+      </w:pPr>
+    </w:lvl>
+    <w:lvl w:ilvl="7" w:tplc="04090019" w:tentative="1">
+      <w:start w:val="1"/>
+      <w:numFmt w:val="lowerLetter"/>
+      <w:lvlText w:val="%8."/>
+      <w:lvlJc w:val="left"/>
+      <w:pPr>
+        <w:ind w:left="6480" w:hanging="360"/>
+      </w:pPr>
+    </w:lvl>
+    <w:lvl w:ilvl="8" w:tplc="0409001B" w:tentative="1">
+      <w:start w:val="1"/>
+      <w:numFmt w:val="lowerRoman"/>
+      <w:lvlText w:val="%9."/>
+      <w:lvlJc w:val="right"/>
+      <w:pPr>
+        <w:ind w:left="7200" w:hanging="180"/>
+      </w:pPr>
+    </w:lvl>
+  </w:abstractNum>
+  <w:abstractNum w:abstractNumId="5" w15:restartNumberingAfterBreak="0">
+    <w:nsid w:val="75CE4432"/>
+    <w:multiLevelType w:val="hybridMultilevel"/>
+    <w:tmpl w:val="59243FD0"/>
+    <w:lvl w:ilvl="0" w:tplc="0E16B0C0">
+      <w:start w:val="1"/>
+      <w:numFmt w:val="decimal"/>
+      <w:lvlText w:val="%1."/>
+      <w:lvlJc w:val="left"/>
+      <w:pPr>
+        <w:ind w:left="1080" w:hanging="360"/>
+      </w:pPr>
+      <w:rPr>
+        <w:rFonts w:hint="default"/>
+      </w:rPr>
+    </w:lvl>
+    <w:lvl w:ilvl="1" w:tplc="04090019" w:tentative="1">
+      <w:start w:val="1"/>
+      <w:numFmt w:val="lowerLetter"/>
+      <w:lvlText w:val="%2."/>
+      <w:lvlJc w:val="left"/>
+      <w:pPr>
+        <w:ind w:left="1800" w:hanging="360"/>
+      </w:pPr>
+    </w:lvl>
+    <w:lvl w:ilvl="2" w:tplc="0409001B" w:tentative="1">
+      <w:start w:val="1"/>
+      <w:numFmt w:val="lowerRoman"/>
+      <w:lvlText w:val="%3."/>
+      <w:lvlJc w:val="right"/>
+      <w:pPr>
+        <w:ind w:left="2520" w:hanging="180"/>
+      </w:pPr>
+    </w:lvl>
+    <w:lvl w:ilvl="3" w:tplc="0409000F" w:tentative="1">
+      <w:start w:val="1"/>
+      <w:numFmt w:val="decimal"/>
+      <w:lvlText w:val="%4."/>
+      <w:lvlJc w:val="left"/>
+      <w:pPr>
+        <w:ind w:left="3240" w:hanging="360"/>
+      </w:pPr>
+    </w:lvl>
+    <w:lvl w:ilvl="4" w:tplc="04090019" w:tentative="1">
+      <w:start w:val="1"/>
+      <w:numFmt w:val="lowerLetter"/>
+      <w:lvlText w:val="%5."/>
+      <w:lvlJc w:val="left"/>
+      <w:pPr>
+        <w:ind w:left="3960" w:hanging="360"/>
+      </w:pPr>
+    </w:lvl>
+    <w:lvl w:ilvl="5" w:tplc="0409001B" w:tentative="1">
+      <w:start w:val="1"/>
+      <w:numFmt w:val="lowerRoman"/>
+      <w:lvlText w:val="%6."/>
+      <w:lvlJc w:val="right"/>
+      <w:pPr>
+        <w:ind w:left="4680" w:hanging="180"/>
+      </w:pPr>
+    </w:lvl>
+    <w:lvl w:ilvl="6" w:tplc="0409000F" w:tentative="1">
+      <w:start w:val="1"/>
+      <w:numFmt w:val="decimal"/>
+      <w:lvlText w:val="%7."/>
+      <w:lvlJc w:val="left"/>
+      <w:pPr>
+        <w:ind w:left="5400" w:hanging="360"/>
+      </w:pPr>
+    </w:lvl>
+    <w:lvl w:ilvl="7" w:tplc="04090019" w:tentative="1">
+      <w:start w:val="1"/>
+      <w:numFmt w:val="lowerLetter"/>
+      <w:lvlText w:val="%8."/>
+      <w:lvlJc w:val="left"/>
+      <w:pPr>
+        <w:ind w:left="6120" w:hanging="360"/>
+      </w:pPr>
+    </w:lvl>
+    <w:lvl w:ilvl="8" w:tplc="0409001B" w:tentative="1">
+      <w:start w:val="1"/>
+      <w:numFmt w:val="lowerRoman"/>
+      <w:lvlText w:val="%9."/>
+      <w:lvlJc w:val="right"/>
+      <w:pPr>
+        <w:ind w:left="6840" w:hanging="180"/>
+      </w:pPr>
+    </w:lvl>
+  </w:abstractNum>
   <w:num w:numId="1">
+    <w:abstractNumId w:val="1"/>
+  </w:num>
+  <w:num w:numId="2">
     <w:abstractNumId w:val="0"/>
+  </w:num>
+  <w:num w:numId="3">
+    <w:abstractNumId w:val="5"/>
+  </w:num>
+  <w:num w:numId="4">
+    <w:abstractNumId w:val="4"/>
+  </w:num>
+  <w:num w:numId="5">
+    <w:abstractNumId w:val="3"/>
+  </w:num>
+  <w:num w:numId="6">
+    <w:abstractNumId w:val="2"/>
   </w:num>
 </w:numbering>
 </file>

</xml_diff>